<commit_message>
Update 기말과제물, 심리학에게묻다, 202234-366307.docx
</commit_message>
<xml_diff>
--- a/Knou/2023년 2학기/기말과제물, 심리학에게묻다, 202234-366307.docx
+++ b/Knou/2023년 2학기/기말과제물, 심리학에게묻다, 202234-366307.docx
@@ -820,7 +820,7 @@
         <w:pStyle w:val="a3"/>
         <w:spacing w:line="276" w:lineRule="auto"/>
         <w:rPr>
-          <w:rFonts w:asciiTheme="majorHAnsi" w:eastAsiaTheme="majorHAnsi" w:hAnsiTheme="majorHAnsi" w:hint="eastAsia"/>
+          <w:rFonts w:asciiTheme="majorHAnsi" w:eastAsiaTheme="majorHAnsi" w:hAnsiTheme="majorHAnsi"/>
           <w:sz w:val="22"/>
         </w:rPr>
       </w:pPr>
@@ -831,6 +831,16 @@
         </w:rPr>
         <w:t>: 위의 3단계가 모두 포함되어야 함 (50점)</w:t>
       </w:r>
+    </w:p>
+    <w:p>
+      <w:pPr>
+        <w:pStyle w:val="a3"/>
+        <w:spacing w:line="276" w:lineRule="auto"/>
+        <w:rPr>
+          <w:rFonts w:asciiTheme="majorHAnsi" w:eastAsiaTheme="majorHAnsi" w:hAnsiTheme="majorHAnsi"/>
+          <w:sz w:val="22"/>
+        </w:rPr>
+      </w:pPr>
     </w:p>
     <w:p>
       <w:pPr>
@@ -857,6 +867,359 @@
     <w:p>
       <w:pPr>
         <w:pStyle w:val="a3"/>
+        <w:spacing w:line="276" w:lineRule="auto"/>
+        <w:ind w:left="800" w:firstLine="360"/>
+        <w:rPr>
+          <w:rFonts w:asciiTheme="majorHAnsi" w:eastAsiaTheme="majorHAnsi" w:hAnsiTheme="majorHAnsi" w:hint="eastAsia"/>
+          <w:spacing w:val="-5"/>
+          <w:sz w:val="22"/>
+        </w:rPr>
+      </w:pPr>
+      <w:r>
+        <w:rPr>
+          <w:rFonts w:asciiTheme="majorHAnsi" w:eastAsiaTheme="majorHAnsi" w:hAnsiTheme="majorHAnsi" w:hint="eastAsia"/>
+          <w:spacing w:val="-5"/>
+          <w:sz w:val="22"/>
+        </w:rPr>
+        <w:t>마음 트레이닝이란 자신의 마음에 대해 더 잘 알 수 있기 위해 사용하는 여러가지 방법이다.</w:t>
+      </w:r>
+      <w:r>
+        <w:rPr>
+          <w:rFonts w:asciiTheme="majorHAnsi" w:eastAsiaTheme="majorHAnsi" w:hAnsiTheme="majorHAnsi"/>
+          <w:spacing w:val="-5"/>
+          <w:sz w:val="22"/>
+        </w:rPr>
+        <w:t xml:space="preserve"> </w:t>
+      </w:r>
+      <w:r>
+        <w:rPr>
+          <w:rFonts w:asciiTheme="majorHAnsi" w:eastAsiaTheme="majorHAnsi" w:hAnsiTheme="majorHAnsi" w:hint="eastAsia"/>
+          <w:spacing w:val="-5"/>
+          <w:sz w:val="22"/>
+        </w:rPr>
+        <w:t>우리 몸과 마찬가지로 마음에도 문제가 생길 수 있다.</w:t>
+      </w:r>
+      <w:r>
+        <w:rPr>
+          <w:rFonts w:asciiTheme="majorHAnsi" w:eastAsiaTheme="majorHAnsi" w:hAnsiTheme="majorHAnsi"/>
+          <w:spacing w:val="-5"/>
+          <w:sz w:val="22"/>
+        </w:rPr>
+        <w:t xml:space="preserve"> </w:t>
+      </w:r>
+      <w:r>
+        <w:rPr>
+          <w:rFonts w:asciiTheme="majorHAnsi" w:eastAsiaTheme="majorHAnsi" w:hAnsiTheme="majorHAnsi" w:hint="eastAsia"/>
+          <w:spacing w:val="-5"/>
+          <w:sz w:val="22"/>
+        </w:rPr>
+        <w:t>우리 몸에</w:t>
+      </w:r>
+      <w:r>
+        <w:rPr>
+          <w:rFonts w:asciiTheme="majorHAnsi" w:eastAsiaTheme="majorHAnsi" w:hAnsiTheme="majorHAnsi"/>
+          <w:spacing w:val="-5"/>
+          <w:sz w:val="22"/>
+        </w:rPr>
+        <w:t xml:space="preserve"> </w:t>
+      </w:r>
+      <w:r>
+        <w:rPr>
+          <w:rFonts w:asciiTheme="majorHAnsi" w:eastAsiaTheme="majorHAnsi" w:hAnsiTheme="majorHAnsi" w:hint="eastAsia"/>
+          <w:spacing w:val="-5"/>
+          <w:sz w:val="22"/>
+        </w:rPr>
+        <w:t>문제가 생겼을 때 문제가 생겼을 때를 예로 들면 어디가 어떻게 문제인지를 알아야 그것을 바탕으로 혼자서 해결할지,</w:t>
+      </w:r>
+      <w:r>
+        <w:rPr>
+          <w:rFonts w:asciiTheme="majorHAnsi" w:eastAsiaTheme="majorHAnsi" w:hAnsiTheme="majorHAnsi"/>
+          <w:spacing w:val="-5"/>
+          <w:sz w:val="22"/>
+        </w:rPr>
+        <w:t xml:space="preserve"> </w:t>
+      </w:r>
+      <w:r>
+        <w:rPr>
+          <w:rFonts w:asciiTheme="majorHAnsi" w:eastAsiaTheme="majorHAnsi" w:hAnsiTheme="majorHAnsi" w:hint="eastAsia"/>
+          <w:spacing w:val="-5"/>
+          <w:sz w:val="22"/>
+        </w:rPr>
+        <w:t>전문가의 도움이 필요할지 결정하고</w:t>
+      </w:r>
+      <w:r>
+        <w:rPr>
+          <w:rFonts w:asciiTheme="majorHAnsi" w:eastAsiaTheme="majorHAnsi" w:hAnsiTheme="majorHAnsi"/>
+          <w:spacing w:val="-5"/>
+          <w:sz w:val="22"/>
+        </w:rPr>
+        <w:t xml:space="preserve">, </w:t>
+      </w:r>
+      <w:r>
+        <w:rPr>
+          <w:rFonts w:asciiTheme="majorHAnsi" w:eastAsiaTheme="majorHAnsi" w:hAnsiTheme="majorHAnsi" w:hint="eastAsia"/>
+          <w:spacing w:val="-5"/>
+          <w:sz w:val="22"/>
+        </w:rPr>
+        <w:t>전문가에게 필요한 정보를 제공하여 치료가 쉽도록 도울 수 있다.</w:t>
+      </w:r>
+      <w:r>
+        <w:rPr>
+          <w:rFonts w:asciiTheme="majorHAnsi" w:eastAsiaTheme="majorHAnsi" w:hAnsiTheme="majorHAnsi"/>
+          <w:spacing w:val="-5"/>
+          <w:sz w:val="22"/>
+        </w:rPr>
+        <w:t xml:space="preserve"> </w:t>
+      </w:r>
+      <w:r>
+        <w:rPr>
+          <w:rFonts w:asciiTheme="majorHAnsi" w:eastAsiaTheme="majorHAnsi" w:hAnsiTheme="majorHAnsi" w:hint="eastAsia"/>
+          <w:spacing w:val="-5"/>
+          <w:sz w:val="22"/>
+        </w:rPr>
+        <w:t>예를 들어 아랫배가 아파오는데,</w:t>
+      </w:r>
+      <w:r>
+        <w:rPr>
+          <w:rFonts w:asciiTheme="majorHAnsi" w:eastAsiaTheme="majorHAnsi" w:hAnsiTheme="majorHAnsi"/>
+          <w:spacing w:val="-5"/>
+          <w:sz w:val="22"/>
+        </w:rPr>
+        <w:t xml:space="preserve"> </w:t>
+      </w:r>
+      <w:r>
+        <w:rPr>
+          <w:rFonts w:asciiTheme="majorHAnsi" w:eastAsiaTheme="majorHAnsi" w:hAnsiTheme="majorHAnsi" w:hint="eastAsia"/>
+          <w:spacing w:val="-5"/>
+          <w:sz w:val="22"/>
+        </w:rPr>
+        <w:t xml:space="preserve">평소에 많이 느꼈던 위치에서 비슷한 정도의 불편함을 느낀다면 </w:t>
+      </w:r>
+      <w:r>
+        <w:rPr>
+          <w:rFonts w:asciiTheme="majorHAnsi" w:eastAsiaTheme="majorHAnsi" w:hAnsiTheme="majorHAnsi"/>
+          <w:spacing w:val="-5"/>
+          <w:sz w:val="22"/>
+        </w:rPr>
+        <w:t>“</w:t>
+      </w:r>
+      <w:r>
+        <w:rPr>
+          <w:rFonts w:asciiTheme="majorHAnsi" w:eastAsiaTheme="majorHAnsi" w:hAnsiTheme="majorHAnsi" w:hint="eastAsia"/>
+          <w:spacing w:val="-5"/>
+          <w:sz w:val="22"/>
+        </w:rPr>
+        <w:t>아 이전에 많이 겪었던 변비 증상이구나</w:t>
+      </w:r>
+      <w:r>
+        <w:rPr>
+          <w:rFonts w:asciiTheme="majorHAnsi" w:eastAsiaTheme="majorHAnsi" w:hAnsiTheme="majorHAnsi"/>
+          <w:spacing w:val="-5"/>
+          <w:sz w:val="22"/>
+        </w:rPr>
+        <w:t xml:space="preserve">” </w:t>
+      </w:r>
+      <w:r>
+        <w:rPr>
+          <w:rFonts w:asciiTheme="majorHAnsi" w:eastAsiaTheme="majorHAnsi" w:hAnsiTheme="majorHAnsi" w:hint="eastAsia"/>
+          <w:spacing w:val="-5"/>
+          <w:sz w:val="22"/>
+        </w:rPr>
+        <w:t>라고 판단하고 혼자서 해결할 수 있다.</w:t>
+      </w:r>
+      <w:r>
+        <w:rPr>
+          <w:rFonts w:asciiTheme="majorHAnsi" w:eastAsiaTheme="majorHAnsi" w:hAnsiTheme="majorHAnsi"/>
+          <w:spacing w:val="-5"/>
+          <w:sz w:val="22"/>
+        </w:rPr>
+        <w:t xml:space="preserve"> </w:t>
+      </w:r>
+      <w:r>
+        <w:rPr>
+          <w:rFonts w:asciiTheme="majorHAnsi" w:eastAsiaTheme="majorHAnsi" w:hAnsiTheme="majorHAnsi" w:hint="eastAsia"/>
+          <w:spacing w:val="-5"/>
+          <w:sz w:val="22"/>
+        </w:rPr>
+        <w:t xml:space="preserve">하지만 오른쪽 </w:t>
+      </w:r>
+      <w:proofErr w:type="spellStart"/>
+      <w:r>
+        <w:rPr>
+          <w:rFonts w:asciiTheme="majorHAnsi" w:eastAsiaTheme="majorHAnsi" w:hAnsiTheme="majorHAnsi" w:hint="eastAsia"/>
+          <w:spacing w:val="-5"/>
+          <w:sz w:val="22"/>
+        </w:rPr>
+        <w:t>윗</w:t>
+      </w:r>
+      <w:proofErr w:type="spellEnd"/>
+      <w:r>
+        <w:rPr>
+          <w:rFonts w:asciiTheme="majorHAnsi" w:eastAsiaTheme="majorHAnsi" w:hAnsiTheme="majorHAnsi" w:hint="eastAsia"/>
+          <w:spacing w:val="-5"/>
+          <w:sz w:val="22"/>
+        </w:rPr>
+        <w:t xml:space="preserve"> 배 부분이 쿡쿡 쑤시는 느낌이 든다면 평소에 겪어보지 않아본 패턴의 증상이므로 의사를 찾아가 정확히 어느 부분이 어떤 식으로 아픈지 설명하여 의사가 그를 바탕으로 어떤 검사를 할지,</w:t>
+      </w:r>
+      <w:r>
+        <w:rPr>
+          <w:rFonts w:asciiTheme="majorHAnsi" w:eastAsiaTheme="majorHAnsi" w:hAnsiTheme="majorHAnsi"/>
+          <w:spacing w:val="-5"/>
+          <w:sz w:val="22"/>
+        </w:rPr>
+        <w:t xml:space="preserve"> </w:t>
+      </w:r>
+      <w:r>
+        <w:rPr>
+          <w:rFonts w:asciiTheme="majorHAnsi" w:eastAsiaTheme="majorHAnsi" w:hAnsiTheme="majorHAnsi" w:hint="eastAsia"/>
+          <w:spacing w:val="-5"/>
+          <w:sz w:val="22"/>
+        </w:rPr>
+        <w:t>어느 처방이 필요할지 판단을 내리게끔 도움을 줄 수 있다.</w:t>
+      </w:r>
+      <w:r>
+        <w:rPr>
+          <w:rFonts w:asciiTheme="majorHAnsi" w:eastAsiaTheme="majorHAnsi" w:hAnsiTheme="majorHAnsi"/>
+          <w:spacing w:val="-5"/>
+          <w:sz w:val="22"/>
+        </w:rPr>
+        <w:t xml:space="preserve"> </w:t>
+      </w:r>
+      <w:r>
+        <w:rPr>
+          <w:rFonts w:asciiTheme="majorHAnsi" w:eastAsiaTheme="majorHAnsi" w:hAnsiTheme="majorHAnsi" w:hint="eastAsia"/>
+          <w:spacing w:val="-5"/>
+          <w:sz w:val="22"/>
+        </w:rPr>
+        <w:t>우리의 마음도 이와 비슷하다.</w:t>
+      </w:r>
+      <w:r>
+        <w:rPr>
+          <w:rFonts w:asciiTheme="majorHAnsi" w:eastAsiaTheme="majorHAnsi" w:hAnsiTheme="majorHAnsi"/>
+          <w:spacing w:val="-5"/>
+          <w:sz w:val="22"/>
+        </w:rPr>
+        <w:t xml:space="preserve"> </w:t>
+      </w:r>
+      <w:r>
+        <w:rPr>
+          <w:rFonts w:asciiTheme="majorHAnsi" w:eastAsiaTheme="majorHAnsi" w:hAnsiTheme="majorHAnsi" w:hint="eastAsia"/>
+          <w:spacing w:val="-5"/>
+          <w:sz w:val="22"/>
+        </w:rPr>
+        <w:t>평소에 우리 마음의 상태를 잘 알고 있다가 어딘가 문제가 생기면 전문가를 찾아가 무엇이 문제인지 얘기하고 도움을 받는 것이 중요하다.</w:t>
+      </w:r>
+      <w:r>
+        <w:rPr>
+          <w:rFonts w:asciiTheme="majorHAnsi" w:eastAsiaTheme="majorHAnsi" w:hAnsiTheme="majorHAnsi"/>
+          <w:spacing w:val="-5"/>
+          <w:sz w:val="22"/>
+        </w:rPr>
+        <w:t xml:space="preserve"> </w:t>
+      </w:r>
+      <w:r>
+        <w:rPr>
+          <w:rFonts w:asciiTheme="majorHAnsi" w:eastAsiaTheme="majorHAnsi" w:hAnsiTheme="majorHAnsi" w:hint="eastAsia"/>
+          <w:spacing w:val="-5"/>
+          <w:sz w:val="22"/>
+        </w:rPr>
+        <w:t xml:space="preserve">마음 트레이닝은 내가 어떤 </w:t>
+      </w:r>
+      <w:r>
+        <w:rPr>
+          <w:rFonts w:asciiTheme="majorHAnsi" w:eastAsiaTheme="majorHAnsi" w:hAnsiTheme="majorHAnsi" w:hint="eastAsia"/>
+          <w:spacing w:val="-5"/>
+          <w:sz w:val="22"/>
+        </w:rPr>
+        <w:t>감정</w:t>
+      </w:r>
+      <w:r>
+        <w:rPr>
+          <w:rFonts w:asciiTheme="majorHAnsi" w:eastAsiaTheme="majorHAnsi" w:hAnsiTheme="majorHAnsi" w:hint="eastAsia"/>
+          <w:spacing w:val="-5"/>
+          <w:sz w:val="22"/>
+        </w:rPr>
+        <w:t>을,</w:t>
+      </w:r>
+      <w:r>
+        <w:rPr>
+          <w:rFonts w:asciiTheme="majorHAnsi" w:eastAsiaTheme="majorHAnsi" w:hAnsiTheme="majorHAnsi"/>
+          <w:spacing w:val="-5"/>
+          <w:sz w:val="22"/>
+        </w:rPr>
+        <w:t xml:space="preserve"> </w:t>
+      </w:r>
+      <w:r>
+        <w:rPr>
+          <w:rFonts w:asciiTheme="majorHAnsi" w:eastAsiaTheme="majorHAnsi" w:hAnsiTheme="majorHAnsi" w:hint="eastAsia"/>
+          <w:spacing w:val="-5"/>
+          <w:sz w:val="22"/>
+        </w:rPr>
+        <w:t>왜,</w:t>
+      </w:r>
+      <w:r>
+        <w:rPr>
+          <w:rFonts w:asciiTheme="majorHAnsi" w:eastAsiaTheme="majorHAnsi" w:hAnsiTheme="majorHAnsi"/>
+          <w:spacing w:val="-5"/>
+          <w:sz w:val="22"/>
+        </w:rPr>
+        <w:t xml:space="preserve"> </w:t>
+      </w:r>
+      <w:r>
+        <w:rPr>
+          <w:rFonts w:asciiTheme="majorHAnsi" w:eastAsiaTheme="majorHAnsi" w:hAnsiTheme="majorHAnsi" w:hint="eastAsia"/>
+          <w:spacing w:val="-5"/>
+          <w:sz w:val="22"/>
+        </w:rPr>
+        <w:t>어느 정도로</w:t>
+      </w:r>
+      <w:r>
+        <w:rPr>
+          <w:rFonts w:asciiTheme="majorHAnsi" w:eastAsiaTheme="majorHAnsi" w:hAnsiTheme="majorHAnsi"/>
+          <w:spacing w:val="-5"/>
+          <w:sz w:val="22"/>
+        </w:rPr>
+        <w:t xml:space="preserve"> </w:t>
+      </w:r>
+      <w:r>
+        <w:rPr>
+          <w:rFonts w:asciiTheme="majorHAnsi" w:eastAsiaTheme="majorHAnsi" w:hAnsiTheme="majorHAnsi" w:hint="eastAsia"/>
+          <w:spacing w:val="-5"/>
+          <w:sz w:val="22"/>
+        </w:rPr>
+        <w:t>느끼는지 내 스스로 파악할 수 있게 해주</w:t>
+      </w:r>
+      <w:r>
+        <w:rPr>
+          <w:rFonts w:asciiTheme="majorHAnsi" w:eastAsiaTheme="majorHAnsi" w:hAnsiTheme="majorHAnsi" w:hint="eastAsia"/>
+          <w:spacing w:val="-5"/>
+          <w:sz w:val="22"/>
+        </w:rPr>
+        <w:t>는 역할을 한다.</w:t>
+      </w:r>
+      <w:r>
+        <w:rPr>
+          <w:rFonts w:asciiTheme="majorHAnsi" w:eastAsiaTheme="majorHAnsi" w:hAnsiTheme="majorHAnsi"/>
+          <w:spacing w:val="-5"/>
+          <w:sz w:val="22"/>
+        </w:rPr>
+        <w:t xml:space="preserve"> </w:t>
+      </w:r>
+    </w:p>
+    <w:p>
+      <w:pPr>
+        <w:pStyle w:val="a3"/>
+        <w:spacing w:line="276" w:lineRule="auto"/>
+        <w:ind w:left="800" w:firstLine="360"/>
+        <w:rPr>
+          <w:rFonts w:asciiTheme="majorHAnsi" w:eastAsiaTheme="majorHAnsi" w:hAnsiTheme="majorHAnsi" w:hint="eastAsia"/>
+          <w:sz w:val="22"/>
+        </w:rPr>
+      </w:pPr>
+    </w:p>
+    <w:p>
+      <w:pPr>
+        <w:pStyle w:val="a3"/>
         <w:numPr>
           <w:ilvl w:val="0"/>
           <w:numId w:val="8"/>
@@ -875,6 +1238,88 @@
         </w:rPr>
         <w:t>마음 트레이닝 적용 과정</w:t>
       </w:r>
+    </w:p>
+    <w:p>
+      <w:pPr>
+        <w:pStyle w:val="a3"/>
+        <w:numPr>
+          <w:ilvl w:val="1"/>
+          <w:numId w:val="8"/>
+        </w:numPr>
+        <w:spacing w:line="276" w:lineRule="auto"/>
+        <w:rPr>
+          <w:rFonts w:asciiTheme="majorHAnsi" w:eastAsiaTheme="majorHAnsi" w:hAnsiTheme="majorHAnsi"/>
+          <w:spacing w:val="-5"/>
+          <w:sz w:val="22"/>
+        </w:rPr>
+      </w:pPr>
+      <w:proofErr w:type="spellStart"/>
+      <w:r>
+        <w:rPr>
+          <w:rFonts w:asciiTheme="majorHAnsi" w:eastAsiaTheme="majorHAnsi" w:hAnsiTheme="majorHAnsi" w:hint="eastAsia"/>
+          <w:spacing w:val="-5"/>
+          <w:sz w:val="22"/>
+        </w:rPr>
+        <w:t>ㅇ</w:t>
+      </w:r>
+      <w:proofErr w:type="spellEnd"/>
+    </w:p>
+    <w:p>
+      <w:pPr>
+        <w:pStyle w:val="a3"/>
+        <w:numPr>
+          <w:ilvl w:val="1"/>
+          <w:numId w:val="8"/>
+        </w:numPr>
+        <w:spacing w:line="276" w:lineRule="auto"/>
+        <w:rPr>
+          <w:rFonts w:asciiTheme="majorHAnsi" w:eastAsiaTheme="majorHAnsi" w:hAnsiTheme="majorHAnsi"/>
+          <w:spacing w:val="-5"/>
+          <w:sz w:val="22"/>
+        </w:rPr>
+      </w:pPr>
+      <w:r>
+        <w:rPr>
+          <w:rFonts w:asciiTheme="majorHAnsi" w:eastAsiaTheme="majorHAnsi" w:hAnsiTheme="majorHAnsi" w:hint="eastAsia"/>
+          <w:spacing w:val="-5"/>
+          <w:sz w:val="22"/>
+        </w:rPr>
+        <w:t>2</w:t>
+      </w:r>
+    </w:p>
+    <w:p>
+      <w:pPr>
+        <w:pStyle w:val="a3"/>
+        <w:numPr>
+          <w:ilvl w:val="1"/>
+          <w:numId w:val="8"/>
+        </w:numPr>
+        <w:spacing w:line="276" w:lineRule="auto"/>
+        <w:rPr>
+          <w:rFonts w:asciiTheme="majorHAnsi" w:eastAsiaTheme="majorHAnsi" w:hAnsiTheme="majorHAnsi" w:hint="eastAsia"/>
+          <w:spacing w:val="-5"/>
+          <w:sz w:val="22"/>
+        </w:rPr>
+      </w:pPr>
+      <w:r>
+        <w:rPr>
+          <w:rFonts w:asciiTheme="majorHAnsi" w:eastAsiaTheme="majorHAnsi" w:hAnsiTheme="majorHAnsi" w:hint="eastAsia"/>
+          <w:spacing w:val="-5"/>
+          <w:sz w:val="22"/>
+        </w:rPr>
+        <w:t>3</w:t>
+      </w:r>
+    </w:p>
+    <w:p>
+      <w:pPr>
+        <w:pStyle w:val="a3"/>
+        <w:spacing w:line="276" w:lineRule="auto"/>
+        <w:ind w:left="1160"/>
+        <w:rPr>
+          <w:rFonts w:asciiTheme="majorHAnsi" w:eastAsiaTheme="majorHAnsi" w:hAnsiTheme="majorHAnsi" w:hint="eastAsia"/>
+          <w:sz w:val="22"/>
+        </w:rPr>
+      </w:pPr>
     </w:p>
     <w:p>
       <w:pPr>

</xml_diff>